<commit_message>
Workshop 5 - Instruction Refinements
</commit_message>
<xml_diff>
--- a/WS05/Workshop5.docx
+++ b/WS05/Workshop5.docx
@@ -14,8 +14,6 @@
           <w:szCs w:val="48"/>
         </w:rPr>
       </w:pPr>
-      <w:bookmarkStart w:id="0" w:name="_GoBack"/>
-      <w:bookmarkEnd w:id="0"/>
       <w:r>
         <w:rPr>
           <w:rFonts w:ascii="Arial" w:eastAsia="Times New Roman" w:hAnsi="Arial" w:cs="Arial"/>
@@ -1947,14 +1945,57 @@
         </w:rPr>
         <w:t xml:space="preserve"> assign </w:t>
       </w:r>
+    </w:p>
+    <w:p>
+      <w:pPr>
+        <w:pStyle w:val="ListParagraph"/>
+        <w:spacing w:after="0" w:line="276" w:lineRule="auto"/>
+        <w:rPr>
+          <w:rFonts w:asciiTheme="minorBidi" w:eastAsiaTheme="minorBidi" w:hAnsiTheme="minorBidi"/>
+        </w:rPr>
+      </w:pPr>
       <w:r>
         <w:rPr>
           <w:rFonts w:asciiTheme="minorBidi" w:eastAsiaTheme="minorBidi" w:hAnsiTheme="minorBidi"/>
           <w:b/>
           <w:color w:val="FF0000"/>
         </w:rPr>
-        <w:t>{0}</w:t>
-      </w:r>
+        <w:t>{</w:t>
+      </w:r>
+      <w:r>
+        <w:rPr>
+          <w:rFonts w:asciiTheme="minorBidi" w:eastAsiaTheme="minorBidi" w:hAnsiTheme="minorBidi"/>
+          <w:b/>
+          <w:color w:val="FF0000"/>
+        </w:rPr>
+        <w:t xml:space="preserve"> {</w:t>
+      </w:r>
+      <w:r>
+        <w:rPr>
+          <w:rFonts w:asciiTheme="minorBidi" w:eastAsiaTheme="minorBidi" w:hAnsiTheme="minorBidi"/>
+          <w:b/>
+          <w:color w:val="FF0000"/>
+        </w:rPr>
+        <w:t>0</w:t>
+      </w:r>
+      <w:r>
+        <w:rPr>
+          <w:rFonts w:asciiTheme="minorBidi" w:eastAsiaTheme="minorBidi" w:hAnsiTheme="minorBidi"/>
+          <w:b/>
+          <w:color w:val="FF0000"/>
+        </w:rPr>
+        <w:t xml:space="preserve">} </w:t>
+      </w:r>
+      <w:r>
+        <w:rPr>
+          <w:rFonts w:asciiTheme="minorBidi" w:eastAsiaTheme="minorBidi" w:hAnsiTheme="minorBidi"/>
+          <w:b/>
+          <w:color w:val="FF0000"/>
+        </w:rPr>
+        <w:t>}</w:t>
+      </w:r>
+      <w:bookmarkStart w:id="0" w:name="_GoBack"/>
+      <w:bookmarkEnd w:id="0"/>
       <w:r>
         <w:rPr>
           <w:rFonts w:asciiTheme="minorBidi" w:eastAsiaTheme="minorBidi" w:hAnsiTheme="minorBidi"/>
@@ -15869,7 +15910,7 @@
 </file>
 
 <file path=customXml/itemProps1.xml><?xml version="1.0" encoding="utf-8"?>
-<ds:datastoreItem xmlns:ds="http://schemas.openxmlformats.org/officeDocument/2006/customXml" ds:itemID="{68559A6B-2E66-4173-BA46-E9E3CF8C3ED9}">
+<ds:datastoreItem xmlns:ds="http://schemas.openxmlformats.org/officeDocument/2006/customXml" ds:itemID="{2239D69A-3D66-40F8-BF2F-241AACB5BFE5}">
   <ds:schemaRefs>
     <ds:schemaRef ds:uri="http://schemas.openxmlformats.org/officeDocument/2006/bibliography"/>
   </ds:schemaRefs>

</xml_diff>

<commit_message>
Workshop 5 - Instruction Refinement (init struct array)
</commit_message>
<xml_diff>
--- a/WS05/Workshop5.docx
+++ b/WS05/Workshop5.docx
@@ -1993,6 +1993,14 @@
           <w:color w:val="FF0000"/>
         </w:rPr>
         <w:t>}</w:t>
+      </w:r>
+      <w:r>
+        <w:rPr>
+          <w:rFonts w:asciiTheme="minorBidi" w:eastAsiaTheme="minorBidi" w:hAnsiTheme="minorBidi"/>
+          <w:b/>
+          <w:color w:val="FF0000"/>
+        </w:rPr>
+        <w:t>;</w:t>
       </w:r>
       <w:bookmarkStart w:id="0" w:name="_GoBack"/>
       <w:bookmarkEnd w:id="0"/>
@@ -15910,7 +15918,7 @@
 </file>
 
 <file path=customXml/itemProps1.xml><?xml version="1.0" encoding="utf-8"?>
-<ds:datastoreItem xmlns:ds="http://schemas.openxmlformats.org/officeDocument/2006/customXml" ds:itemID="{2239D69A-3D66-40F8-BF2F-241AACB5BFE5}">
+<ds:datastoreItem xmlns:ds="http://schemas.openxmlformats.org/officeDocument/2006/customXml" ds:itemID="{5264C1F6-BEBA-44ED-B98E-C89D2470E5EA}">
   <ds:schemaRefs>
     <ds:schemaRef ds:uri="http://schemas.openxmlformats.org/officeDocument/2006/bibliography"/>
   </ds:schemaRefs>

</xml_diff>